<commit_message>
nmv 20 02 2024
</commit_message>
<xml_diff>
--- a/TS Jatai Ghanam Project/TS 3.5/TS 3.5 Jatai Malayalam Corrections.docx
+++ b/TS Jatai Ghanam Project/TS 3.5/TS 3.5 Jatai Malayalam Corrections.docx
@@ -5007,25 +5007,36 @@
                 <w:szCs w:val="32"/>
                 <w:highlight w:val="green"/>
               </w:rPr>
-              <w:t>¥hZ</w:t>
-            </w:r>
-            <w:r>
-              <w:rPr>
-                <w:rFonts w:ascii="BRH Malayalam Extra" w:hAnsi="BRH Malayalam Extra" w:cs="BRH Malayalam Extra"/>
-                <w:color w:val="000000"/>
-                <w:sz w:val="26"/>
-                <w:szCs w:val="32"/>
-              </w:rPr>
-              <w:t>–</w:t>
-            </w:r>
-            <w:r>
-              <w:rPr>
-                <w:rFonts w:ascii="BRH Malayalam Extra" w:hAnsi="BRH Malayalam Extra" w:cs="BRH Malayalam Extra"/>
-                <w:color w:val="000000"/>
-                <w:sz w:val="32"/>
-                <w:szCs w:val="32"/>
-              </w:rPr>
-              <w:t xml:space="preserve"> B</w:t>
+              <w:t>¥h</w:t>
+            </w:r>
+            <w:r>
+              <w:rPr>
+                <w:rFonts w:ascii="BRH Malayalam Extra" w:hAnsi="BRH Malayalam Extra" w:cs="BRH Malayalam Extra"/>
+                <w:color w:val="000000"/>
+                <w:sz w:val="26"/>
+                <w:szCs w:val="32"/>
+              </w:rPr>
+              <w:t>–</w:t>
+            </w:r>
+            <w:r>
+              <w:rPr>
+                <w:rFonts w:ascii="BRH Malayalam Extra" w:hAnsi="BRH Malayalam Extra" w:cs="BRH Malayalam Extra"/>
+                <w:color w:val="000000"/>
+                <w:sz w:val="32"/>
+                <w:szCs w:val="32"/>
+                <w:highlight w:val="green"/>
+              </w:rPr>
+              <w:t>Z</w:t>
+            </w:r>
+            <w:r>
+              <w:rPr>
+                <w:rFonts w:ascii="BRH Malayalam Extra" w:hAnsi="BRH Malayalam Extra" w:cs="BRH Malayalam Extra"/>
+                <w:color w:val="000000"/>
+                <w:sz w:val="32"/>
+                <w:szCs w:val="32"/>
+                <w:highlight w:val="green"/>
+              </w:rPr>
+              <w:t>x</w:t>
             </w:r>
             <w:r>
               <w:rPr>
@@ -13911,7 +13922,7 @@
           <w:szCs w:val="32"/>
           <w:u w:val="single"/>
         </w:rPr>
-        <w:t>4</w:t>
+        <w:t>5</w:t>
       </w:r>
       <w:r>
         <w:rPr>

</xml_diff>